<commit_message>
Mais motores e Excel hp->Watt
Mafalda, se quiseres, usa o Excel para converteres a potência  de hp para Watt.
</commit_message>
<xml_diff>
--- a/Engines/Engines_Specs.docx
+++ b/Engines/Engines_Specs.docx
@@ -6,15 +6,24 @@
       <w:pPr>
         <w:pStyle w:val="Heading3"/>
       </w:pPr>
+      <w:proofErr w:type="spellStart"/>
       <w:r>
         <w:t>magniX</w:t>
       </w:r>
+      <w:proofErr w:type="spellEnd"/>
       <w:r>
         <w:tab/>
       </w:r>
       <w:r>
         <w:tab/>
-        <w:t>Pode ser</w:t>
+      </w:r>
+      <w:proofErr w:type="spellStart"/>
+      <w:r>
+        <w:t>Pode</w:t>
+      </w:r>
+      <w:proofErr w:type="spellEnd"/>
+      <w:r>
+        <w:t xml:space="preserve"> ser</w:t>
       </w:r>
     </w:p>
     <w:p>
@@ -388,7 +397,15 @@
         <w:spacing w:before="100" w:beforeAutospacing="1" w:after="100" w:afterAutospacing="1" w:line="240" w:lineRule="auto"/>
       </w:pPr>
       <w:r>
-        <w:t>Location: Kamnik, Slovenia</w:t>
+        <w:t xml:space="preserve">Location: </w:t>
+      </w:r>
+      <w:proofErr w:type="spellStart"/>
+      <w:r>
+        <w:t>Kamnik</w:t>
+      </w:r>
+      <w:proofErr w:type="spellEnd"/>
+      <w:r>
+        <w:t>, Slovenia</w:t>
       </w:r>
     </w:p>
     <w:p>
@@ -661,7 +678,15 @@
         <w:spacing w:before="100" w:beforeAutospacing="1" w:after="100" w:afterAutospacing="1" w:line="240" w:lineRule="auto"/>
       </w:pPr>
       <w:r>
-        <w:t>Location: Zlin, Czechia</w:t>
+        <w:t xml:space="preserve">Location: </w:t>
+      </w:r>
+      <w:proofErr w:type="spellStart"/>
+      <w:r>
+        <w:t>Zlin</w:t>
+      </w:r>
+      <w:proofErr w:type="spellEnd"/>
+      <w:r>
+        <w:t>, Czechia</w:t>
       </w:r>
     </w:p>
     <w:p>
@@ -689,7 +714,14 @@
       </w:r>
       <w:r>
         <w:tab/>
-        <w:t>Pode ser</w:t>
+      </w:r>
+      <w:proofErr w:type="spellStart"/>
+      <w:r>
+        <w:t>Pode</w:t>
+      </w:r>
+      <w:proofErr w:type="spellEnd"/>
+      <w:r>
+        <w:t xml:space="preserve"> ser</w:t>
       </w:r>
     </w:p>
     <w:p>
@@ -946,15 +978,32 @@
         </w:rPr>
         <w:t xml:space="preserve">Website: </w:t>
       </w:r>
-      <w:hyperlink r:id="rId12" w:tgtFrame="_blank" w:tooltip="T-Motor website" w:history="1">
-        <w:r>
-          <w:rPr>
-            <w:rStyle w:val="Hyperlink"/>
-            <w:lang w:val="pt-PT"/>
-          </w:rPr>
-          <w:t>uav-en.tmotor.com/</w:t>
-        </w:r>
-      </w:hyperlink>
+      <w:r>
+        <w:fldChar w:fldCharType="begin"/>
+      </w:r>
+      <w:r>
+        <w:rPr>
+          <w:lang w:val="pt-PT"/>
+        </w:rPr>
+        <w:instrText xml:space="preserve"> HYPERLINK "https://uav-en.tmotor.com/" \t "_blank" \o "T-Motor website" </w:instrText>
+      </w:r>
+      <w:r>
+        <w:fldChar w:fldCharType="separate"/>
+      </w:r>
+      <w:r>
+        <w:rPr>
+          <w:rStyle w:val="Hyperlink"/>
+          <w:lang w:val="pt-PT"/>
+        </w:rPr>
+        <w:t>uav-en.tmotor.com/</w:t>
+      </w:r>
+      <w:r>
+        <w:rPr>
+          <w:rStyle w:val="Hyperlink"/>
+          <w:lang w:val="pt-PT"/>
+        </w:rPr>
+        <w:fldChar w:fldCharType="end"/>
+      </w:r>
       <w:r>
         <w:rPr>
           <w:lang w:val="pt-PT"/>
@@ -1085,7 +1134,7 @@
       <w:r>
         <w:t xml:space="preserve">Website: </w:t>
       </w:r>
-      <w:hyperlink r:id="rId13" w:tgtFrame="_blank" w:tooltip="YASA electric motors website" w:history="1">
+      <w:hyperlink r:id="rId12" w:tgtFrame="_blank" w:tooltip="YASA electric motors website" w:history="1">
         <w:r>
           <w:rPr>
             <w:rStyle w:val="Hyperlink"/>
@@ -1101,9 +1150,11 @@
       <w:pPr>
         <w:pStyle w:val="Heading3"/>
       </w:pPr>
+      <w:proofErr w:type="spellStart"/>
       <w:r>
         <w:t>Turnigy</w:t>
       </w:r>
+      <w:proofErr w:type="spellEnd"/>
     </w:p>
     <w:p>
       <w:pPr>
@@ -1226,7 +1277,7 @@
       <w:r>
         <w:t xml:space="preserve">Website: </w:t>
       </w:r>
-      <w:hyperlink r:id="rId14" w:tgtFrame="_blank" w:tooltip="Turnigy website" w:history="1">
+      <w:hyperlink r:id="rId13" w:tgtFrame="_blank" w:tooltip="Turnigy website" w:history="1">
         <w:r>
           <w:rPr>
             <w:rStyle w:val="Hyperlink"/>
@@ -1358,7 +1409,7 @@
       <w:r>
         <w:t xml:space="preserve">Website: </w:t>
       </w:r>
-      <w:hyperlink r:id="rId15" w:tgtFrame="_blank" w:tooltip="Thin Gap website" w:history="1">
+      <w:hyperlink r:id="rId14" w:tgtFrame="_blank" w:tooltip="Thin Gap website" w:history="1">
         <w:r>
           <w:rPr>
             <w:rStyle w:val="Hyperlink"/>
@@ -1494,7 +1545,7 @@
       <w:r>
         <w:t xml:space="preserve">Website: </w:t>
       </w:r>
-      <w:hyperlink r:id="rId16" w:tgtFrame="_blank" w:tooltip="KDE Direct website" w:history="1">
+      <w:hyperlink r:id="rId15" w:tgtFrame="_blank" w:tooltip="KDE Direct website" w:history="1">
         <w:r>
           <w:rPr>
             <w:rStyle w:val="Hyperlink"/>
@@ -1615,7 +1666,15 @@
         <w:spacing w:before="100" w:beforeAutospacing="1" w:after="100" w:afterAutospacing="1" w:line="240" w:lineRule="auto"/>
       </w:pPr>
       <w:r>
-        <w:t>Location: Ajdovščina, Slovenia</w:t>
+        <w:t xml:space="preserve">Location: </w:t>
+      </w:r>
+      <w:proofErr w:type="spellStart"/>
+      <w:r>
+        <w:t>Ajdovščina</w:t>
+      </w:r>
+      <w:proofErr w:type="spellEnd"/>
+      <w:r>
+        <w:t>, Slovenia</w:t>
       </w:r>
     </w:p>
     <w:p>
@@ -1629,7 +1688,7 @@
       <w:r>
         <w:t xml:space="preserve">Website: </w:t>
       </w:r>
-      <w:hyperlink r:id="rId17" w:tgtFrame="_blank" w:tooltip="Pipistrel website" w:history="1">
+      <w:hyperlink r:id="rId16" w:tgtFrame="_blank" w:tooltip="Pipistrel website" w:history="1">
         <w:r>
           <w:rPr>
             <w:rStyle w:val="Hyperlink"/>
@@ -1761,7 +1820,7 @@
       <w:r>
         <w:t>Website: </w:t>
       </w:r>
-      <w:hyperlink r:id="rId18" w:tgtFrame="_blank" w:tooltip="Mat motor website" w:history="1">
+      <w:hyperlink r:id="rId17" w:tgtFrame="_blank" w:tooltip="Mat motor website" w:history="1">
         <w:r>
           <w:rPr>
             <w:rStyle w:val="Hyperlink"/>
@@ -1774,9 +1833,11 @@
       <w:pPr>
         <w:pStyle w:val="Heading3"/>
       </w:pPr>
+      <w:proofErr w:type="spellStart"/>
       <w:r>
         <w:t>ePropelled</w:t>
       </w:r>
+      <w:proofErr w:type="spellEnd"/>
     </w:p>
     <w:p>
       <w:pPr>
@@ -1886,7 +1947,7 @@
       <w:r>
         <w:t xml:space="preserve">Website: </w:t>
       </w:r>
-      <w:hyperlink r:id="rId19" w:tgtFrame="_blank" w:tooltip="ePropelled website" w:history="1">
+      <w:hyperlink r:id="rId18" w:tgtFrame="_blank" w:tooltip="ePropelled website" w:history="1">
         <w:r>
           <w:rPr>
             <w:rStyle w:val="Hyperlink"/>
@@ -1894,7 +1955,7 @@
           <w:t>https://epropelled.com/</w:t>
         </w:r>
       </w:hyperlink>
-      <w:hyperlink r:id="rId20" w:tgtFrame="_blank" w:tooltip="ePropelled website" w:history="1">
+      <w:hyperlink r:id="rId19" w:tgtFrame="_blank" w:tooltip="ePropelled website" w:history="1">
         <w:r>
           <w:rPr>
             <w:rStyle w:val="Hyperlink"/>
@@ -2018,7 +2079,7 @@
       <w:r>
         <w:t xml:space="preserve">Website: </w:t>
       </w:r>
-      <w:hyperlink r:id="rId21" w:tgtFrame="_blank" w:tooltip="Alva industries website" w:history="1">
+      <w:hyperlink r:id="rId20" w:tgtFrame="_blank" w:tooltip="Alva industries website" w:history="1">
         <w:r>
           <w:rPr>
             <w:rStyle w:val="Hyperlink"/>
@@ -2026,7 +2087,7 @@
           <w:t>https://alvaindustries.com/</w:t>
         </w:r>
       </w:hyperlink>
-      <w:hyperlink r:id="rId22" w:tgtFrame="_blank" w:tooltip="Alva industries website" w:history="1">
+      <w:hyperlink r:id="rId21" w:tgtFrame="_blank" w:tooltip="Alva industries website" w:history="1">
         <w:r>
           <w:rPr>
             <w:rStyle w:val="Hyperlink"/>
@@ -2136,7 +2197,15 @@
         <w:spacing w:before="100" w:beforeAutospacing="1" w:after="100" w:afterAutospacing="1" w:line="240" w:lineRule="auto"/>
       </w:pPr>
       <w:r>
-        <w:t>Location: Baunatal, Germany</w:t>
+        <w:t xml:space="preserve">Location: </w:t>
+      </w:r>
+      <w:proofErr w:type="spellStart"/>
+      <w:r>
+        <w:t>Baunatal</w:t>
+      </w:r>
+      <w:proofErr w:type="spellEnd"/>
+      <w:r>
+        <w:t>, Germany</w:t>
       </w:r>
     </w:p>
     <w:p>
@@ -2150,7 +2219,7 @@
       <w:r>
         <w:t xml:space="preserve">Website: </w:t>
       </w:r>
-      <w:hyperlink r:id="rId23" w:tgtFrame="_blank" w:tooltip="Plettenberg website" w:history="1">
+      <w:hyperlink r:id="rId22" w:tgtFrame="_blank" w:tooltip="Plettenberg website" w:history="1">
         <w:r>
           <w:rPr>
             <w:rStyle w:val="Hyperlink"/>
@@ -2159,7 +2228,554 @@
         </w:r>
       </w:hyperlink>
     </w:p>
-    <w:p/>
+    <w:p>
+      <w:pPr>
+        <w:pStyle w:val="Heading3"/>
+      </w:pPr>
+      <w:r>
+        <w:t>Lycoming O-320-E2D</w:t>
+      </w:r>
+    </w:p>
+    <w:p>
+      <w:pPr>
+        <w:rPr>
+          <w:rFonts w:ascii="Calibri" w:eastAsia="Times New Roman" w:hAnsi="Calibri" w:cs="Calibri"/>
+          <w:color w:val="000000"/>
+        </w:rPr>
+      </w:pPr>
+      <w:r>
+        <w:t>Horsepower</w:t>
+      </w:r>
+      <w:r>
+        <w:t xml:space="preserve">: </w:t>
+      </w:r>
+      <w:r>
+        <w:rPr>
+          <w:rFonts w:ascii="Calibri" w:eastAsia="Times New Roman" w:hAnsi="Calibri" w:cs="Calibri"/>
+          <w:color w:val="000000"/>
+        </w:rPr>
+        <w:t>111855</w:t>
+      </w:r>
+      <w:r>
+        <w:rPr>
+          <w:rFonts w:ascii="Calibri" w:eastAsia="Times New Roman" w:hAnsi="Calibri" w:cs="Calibri"/>
+          <w:color w:val="000000"/>
+        </w:rPr>
+        <w:t xml:space="preserve"> W</w:t>
+      </w:r>
+    </w:p>
+    <w:p>
+      <w:r>
+        <w:t>RPM at Max Horsepower</w:t>
+      </w:r>
+      <w:r>
+        <w:t>:</w:t>
+      </w:r>
+      <w:r>
+        <w:t xml:space="preserve"> 2700</w:t>
+      </w:r>
+    </w:p>
+    <w:p>
+      <w:r>
+        <w:t>Power Consumption (Amp-hour)</w:t>
+      </w:r>
+      <w:r>
+        <w:t>:</w:t>
+      </w:r>
+      <w:r>
+        <w:t xml:space="preserve"> N/A</w:t>
+      </w:r>
+    </w:p>
+    <w:p>
+      <w:r>
+        <w:t>Weight:</w:t>
+      </w:r>
+      <w:r>
+        <w:t xml:space="preserve"> </w:t>
+      </w:r>
+      <w:r>
+        <w:t xml:space="preserve">268 </w:t>
+      </w:r>
+      <w:proofErr w:type="spellStart"/>
+      <w:r>
+        <w:t>lbs</w:t>
+      </w:r>
+      <w:proofErr w:type="spellEnd"/>
+    </w:p>
+    <w:p>
+      <w:pPr>
+        <w:rPr>
+          <w:rFonts w:ascii="Calibri" w:eastAsia="Times New Roman" w:hAnsi="Calibri" w:cs="Calibri"/>
+          <w:color w:val="FF0000"/>
+        </w:rPr>
+      </w:pPr>
+      <w:r>
+        <w:rPr>
+          <w:color w:val="FF0000"/>
+        </w:rPr>
+        <w:t>Volume/L x OD</w:t>
+      </w:r>
+      <w:r>
+        <w:rPr>
+          <w:color w:val="FF0000"/>
+        </w:rPr>
+        <w:t>:</w:t>
+      </w:r>
+      <w:r>
+        <w:rPr>
+          <w:color w:val="FF0000"/>
+        </w:rPr>
+        <w:t xml:space="preserve"> </w:t>
+      </w:r>
+      <w:r>
+        <w:rPr>
+          <w:rFonts w:ascii="Calibri" w:eastAsia="Times New Roman" w:hAnsi="Calibri" w:cs="Calibri"/>
+          <w:color w:val="FF0000"/>
+        </w:rPr>
+        <w:t>22112,38</w:t>
+      </w:r>
+      <w:r>
+        <w:rPr>
+          <w:rFonts w:ascii="Calibri" w:eastAsia="Times New Roman" w:hAnsi="Calibri" w:cs="Calibri"/>
+          <w:color w:val="FF0000"/>
+        </w:rPr>
+        <w:t xml:space="preserve"> in3</w:t>
+      </w:r>
+    </w:p>
+    <w:p>
+      <w:pPr>
+        <w:pStyle w:val="Heading3"/>
+      </w:pPr>
+      <w:proofErr w:type="spellStart"/>
+      <w:r>
+        <w:t>Raser</w:t>
+      </w:r>
+      <w:proofErr w:type="spellEnd"/>
+      <w:r>
+        <w:t xml:space="preserve"> Tech G100</w:t>
+      </w:r>
+    </w:p>
+    <w:p>
+      <w:pPr>
+        <w:rPr>
+          <w:rFonts w:ascii="Calibri" w:eastAsia="Times New Roman" w:hAnsi="Calibri" w:cs="Calibri"/>
+          <w:color w:val="000000"/>
+        </w:rPr>
+      </w:pPr>
+      <w:r>
+        <w:t xml:space="preserve">Horsepower: </w:t>
+      </w:r>
+      <w:r>
+        <w:rPr>
+          <w:rFonts w:ascii="Calibri" w:eastAsia="Times New Roman" w:hAnsi="Calibri" w:cs="Calibri"/>
+          <w:color w:val="000000"/>
+        </w:rPr>
+        <w:t>119312</w:t>
+      </w:r>
+      <w:r>
+        <w:rPr>
+          <w:rFonts w:ascii="Calibri" w:eastAsia="Times New Roman" w:hAnsi="Calibri" w:cs="Calibri"/>
+          <w:color w:val="000000"/>
+        </w:rPr>
+        <w:t xml:space="preserve"> W</w:t>
+      </w:r>
+    </w:p>
+    <w:p>
+      <w:r>
+        <w:t>RPM at Max Horsepower:</w:t>
+      </w:r>
+      <w:r>
+        <w:t xml:space="preserve"> 4000</w:t>
+      </w:r>
+    </w:p>
+    <w:p>
+      <w:r>
+        <w:t>Power Consumption (Amp-hour):</w:t>
+      </w:r>
+      <w:r>
+        <w:t xml:space="preserve"> 160</w:t>
+      </w:r>
+    </w:p>
+    <w:p>
+      <w:r>
+        <w:lastRenderedPageBreak/>
+        <w:t>Weight:</w:t>
+      </w:r>
+      <w:r>
+        <w:t xml:space="preserve">172 </w:t>
+      </w:r>
+      <w:proofErr w:type="spellStart"/>
+      <w:r>
+        <w:t>lbs</w:t>
+      </w:r>
+      <w:proofErr w:type="spellEnd"/>
+    </w:p>
+    <w:p>
+      <w:pPr>
+        <w:rPr>
+          <w:rFonts w:ascii="Calibri" w:eastAsia="Times New Roman" w:hAnsi="Calibri" w:cs="Calibri"/>
+          <w:color w:val="FF0000"/>
+        </w:rPr>
+      </w:pPr>
+      <w:r>
+        <w:rPr>
+          <w:color w:val="FF0000"/>
+        </w:rPr>
+        <w:t>Volume/L x OD:</w:t>
+      </w:r>
+      <w:r>
+        <w:rPr>
+          <w:color w:val="FF0000"/>
+        </w:rPr>
+        <w:t xml:space="preserve"> </w:t>
+      </w:r>
+      <w:r>
+        <w:rPr>
+          <w:rFonts w:ascii="Calibri" w:eastAsia="Times New Roman" w:hAnsi="Calibri" w:cs="Calibri"/>
+          <w:color w:val="FF0000"/>
+        </w:rPr>
+        <w:t>128,25</w:t>
+      </w:r>
+      <w:r>
+        <w:rPr>
+          <w:rFonts w:ascii="Calibri" w:eastAsia="Times New Roman" w:hAnsi="Calibri" w:cs="Calibri"/>
+          <w:color w:val="FF0000"/>
+        </w:rPr>
+        <w:t xml:space="preserve"> in3</w:t>
+      </w:r>
+    </w:p>
+    <w:p>
+      <w:pPr>
+        <w:pStyle w:val="Heading3"/>
+      </w:pPr>
+      <w:r>
+        <w:t>Lange EA42</w:t>
+      </w:r>
+    </w:p>
+    <w:p>
+      <w:pPr>
+        <w:rPr>
+          <w:rFonts w:ascii="Calibri" w:eastAsia="Times New Roman" w:hAnsi="Calibri" w:cs="Calibri"/>
+          <w:color w:val="000000"/>
+        </w:rPr>
+      </w:pPr>
+      <w:r>
+        <w:t xml:space="preserve">Horsepower: </w:t>
+      </w:r>
+      <w:r>
+        <w:rPr>
+          <w:rFonts w:ascii="Calibri" w:eastAsia="Times New Roman" w:hAnsi="Calibri" w:cs="Calibri"/>
+          <w:color w:val="000000"/>
+        </w:rPr>
+        <w:t>38478</w:t>
+      </w:r>
+      <w:r>
+        <w:rPr>
+          <w:rFonts w:ascii="Calibri" w:eastAsia="Times New Roman" w:hAnsi="Calibri" w:cs="Calibri"/>
+          <w:color w:val="000000"/>
+        </w:rPr>
+        <w:t>.</w:t>
+      </w:r>
+      <w:r>
+        <w:rPr>
+          <w:rFonts w:ascii="Calibri" w:eastAsia="Times New Roman" w:hAnsi="Calibri" w:cs="Calibri"/>
+          <w:color w:val="000000"/>
+        </w:rPr>
+        <w:t>11</w:t>
+      </w:r>
+      <w:r>
+        <w:rPr>
+          <w:rFonts w:ascii="Calibri" w:eastAsia="Times New Roman" w:hAnsi="Calibri" w:cs="Calibri"/>
+          <w:color w:val="000000"/>
+        </w:rPr>
+        <w:t xml:space="preserve"> W</w:t>
+      </w:r>
+    </w:p>
+    <w:p>
+      <w:r>
+        <w:t>RPM at Max Horsepower:</w:t>
+      </w:r>
+      <w:r>
+        <w:t xml:space="preserve"> 1800</w:t>
+      </w:r>
+    </w:p>
+    <w:p>
+      <w:r>
+        <w:t>Power Consumption (Amp-hour):</w:t>
+      </w:r>
+      <w:r>
+        <w:t xml:space="preserve"> 133 to 202</w:t>
+      </w:r>
+    </w:p>
+    <w:p>
+      <w:r>
+        <w:t>Weight:</w:t>
+      </w:r>
+      <w:r>
+        <w:t xml:space="preserve"> 64.2 </w:t>
+      </w:r>
+      <w:proofErr w:type="spellStart"/>
+      <w:r>
+        <w:t>lbs</w:t>
+      </w:r>
+      <w:proofErr w:type="spellEnd"/>
+    </w:p>
+    <w:p>
+      <w:pPr>
+        <w:rPr>
+          <w:rFonts w:ascii="Calibri" w:eastAsia="Times New Roman" w:hAnsi="Calibri" w:cs="Calibri"/>
+          <w:color w:val="FF0000"/>
+        </w:rPr>
+      </w:pPr>
+      <w:r>
+        <w:rPr>
+          <w:color w:val="FF0000"/>
+        </w:rPr>
+        <w:t>Volume/L x OD:</w:t>
+      </w:r>
+      <w:r>
+        <w:rPr>
+          <w:color w:val="FF0000"/>
+        </w:rPr>
+        <w:t xml:space="preserve"> </w:t>
+      </w:r>
+      <w:r>
+        <w:rPr>
+          <w:rFonts w:ascii="Calibri" w:eastAsia="Times New Roman" w:hAnsi="Calibri" w:cs="Calibri"/>
+          <w:color w:val="FF0000"/>
+        </w:rPr>
+        <w:t>104,86</w:t>
+      </w:r>
+      <w:r>
+        <w:rPr>
+          <w:rFonts w:ascii="Calibri" w:eastAsia="Times New Roman" w:hAnsi="Calibri" w:cs="Calibri"/>
+          <w:color w:val="FF0000"/>
+        </w:rPr>
+        <w:t xml:space="preserve"> in3</w:t>
+      </w:r>
+    </w:p>
+    <w:p>
+      <w:pPr>
+        <w:pStyle w:val="Heading3"/>
+      </w:pPr>
+      <w:r>
+        <w:t>Tesla Motors</w:t>
+      </w:r>
+    </w:p>
+    <w:p>
+      <w:pPr>
+        <w:rPr>
+          <w:rFonts w:ascii="Calibri" w:eastAsia="Times New Roman" w:hAnsi="Calibri" w:cs="Calibri"/>
+          <w:color w:val="000000"/>
+        </w:rPr>
+      </w:pPr>
+      <w:r>
+        <w:t xml:space="preserve">Horsepower: </w:t>
+      </w:r>
+      <w:r>
+        <w:rPr>
+          <w:rFonts w:ascii="Calibri" w:eastAsia="Times New Roman" w:hAnsi="Calibri" w:cs="Calibri"/>
+          <w:color w:val="000000"/>
+        </w:rPr>
+        <w:t>214761</w:t>
+      </w:r>
+      <w:r>
+        <w:rPr>
+          <w:rFonts w:ascii="Calibri" w:eastAsia="Times New Roman" w:hAnsi="Calibri" w:cs="Calibri"/>
+          <w:color w:val="000000"/>
+        </w:rPr>
+        <w:t>.</w:t>
+      </w:r>
+      <w:r>
+        <w:rPr>
+          <w:rFonts w:ascii="Calibri" w:eastAsia="Times New Roman" w:hAnsi="Calibri" w:cs="Calibri"/>
+          <w:color w:val="000000"/>
+        </w:rPr>
+        <w:t>6</w:t>
+      </w:r>
+      <w:r>
+        <w:rPr>
+          <w:rFonts w:ascii="Calibri" w:eastAsia="Times New Roman" w:hAnsi="Calibri" w:cs="Calibri"/>
+          <w:color w:val="000000"/>
+        </w:rPr>
+        <w:t xml:space="preserve"> W</w:t>
+      </w:r>
+    </w:p>
+    <w:p>
+      <w:r>
+        <w:t>RPM at Max Horsepower:</w:t>
+      </w:r>
+      <w:r>
+        <w:t xml:space="preserve"> 5000 to 6000</w:t>
+      </w:r>
+    </w:p>
+    <w:p>
+      <w:r>
+        <w:t>Power Consumption (Amp-hour):</w:t>
+      </w:r>
+      <w:r>
+        <w:t xml:space="preserve"> 573</w:t>
+      </w:r>
+    </w:p>
+    <w:p>
+      <w:r>
+        <w:t>Weight:</w:t>
+      </w:r>
+      <w:r>
+        <w:t xml:space="preserve"> 115 </w:t>
+      </w:r>
+      <w:proofErr w:type="spellStart"/>
+      <w:r>
+        <w:t>lbs</w:t>
+      </w:r>
+      <w:proofErr w:type="spellEnd"/>
+    </w:p>
+    <w:p>
+      <w:pPr>
+        <w:rPr>
+          <w:color w:val="FF0000"/>
+        </w:rPr>
+      </w:pPr>
+      <w:r>
+        <w:rPr>
+          <w:color w:val="FF0000"/>
+        </w:rPr>
+        <w:t>Volume/L x OD:</w:t>
+      </w:r>
+    </w:p>
+    <w:p>
+      <w:pPr>
+        <w:pStyle w:val="Heading3"/>
+      </w:pPr>
+      <w:r>
+        <w:t>US Hybrid HPM 450</w:t>
+      </w:r>
+    </w:p>
+    <w:p>
+      <w:pPr>
+        <w:rPr>
+          <w:rFonts w:ascii="Calibri" w:eastAsia="Times New Roman" w:hAnsi="Calibri" w:cs="Calibri"/>
+          <w:color w:val="000000"/>
+        </w:rPr>
+      </w:pPr>
+      <w:r>
+        <w:t xml:space="preserve">Horsepower: </w:t>
+      </w:r>
+      <w:r>
+        <w:rPr>
+          <w:rFonts w:ascii="Calibri" w:eastAsia="Times New Roman" w:hAnsi="Calibri" w:cs="Calibri"/>
+          <w:color w:val="000000"/>
+        </w:rPr>
+        <w:t>120057</w:t>
+      </w:r>
+      <w:r>
+        <w:rPr>
+          <w:rFonts w:ascii="Calibri" w:eastAsia="Times New Roman" w:hAnsi="Calibri" w:cs="Calibri"/>
+          <w:color w:val="000000"/>
+        </w:rPr>
+        <w:t>.</w:t>
+      </w:r>
+      <w:r>
+        <w:rPr>
+          <w:rFonts w:ascii="Calibri" w:eastAsia="Times New Roman" w:hAnsi="Calibri" w:cs="Calibri"/>
+          <w:color w:val="000000"/>
+        </w:rPr>
+        <w:t>7</w:t>
+      </w:r>
+      <w:r>
+        <w:rPr>
+          <w:rFonts w:ascii="Calibri" w:eastAsia="Times New Roman" w:hAnsi="Calibri" w:cs="Calibri"/>
+          <w:color w:val="000000"/>
+        </w:rPr>
+        <w:t xml:space="preserve"> W</w:t>
+      </w:r>
+    </w:p>
+    <w:p>
+      <w:r>
+        <w:t>RPM at Max Horsepower:</w:t>
+      </w:r>
+      <w:r>
+        <w:t xml:space="preserve"> 2500 to 4000</w:t>
+      </w:r>
+    </w:p>
+    <w:p>
+      <w:r>
+        <w:t>Power Consumption (Amp-hour):</w:t>
+      </w:r>
+      <w:r>
+        <w:t xml:space="preserve"> 171 to 267</w:t>
+      </w:r>
+    </w:p>
+    <w:p>
+      <w:r>
+        <w:t>Weight:</w:t>
+      </w:r>
+      <w:r>
+        <w:t xml:space="preserve"> 143 </w:t>
+      </w:r>
+      <w:proofErr w:type="spellStart"/>
+      <w:r>
+        <w:t>lbs</w:t>
+      </w:r>
+      <w:proofErr w:type="spellEnd"/>
+    </w:p>
+    <w:p>
+      <w:pPr>
+        <w:rPr>
+          <w:rFonts w:ascii="Calibri" w:eastAsia="Times New Roman" w:hAnsi="Calibri" w:cs="Calibri"/>
+          <w:color w:val="FF0000"/>
+        </w:rPr>
+      </w:pPr>
+      <w:r>
+        <w:rPr>
+          <w:color w:val="FF0000"/>
+        </w:rPr>
+        <w:t>Volume/L x OD:</w:t>
+      </w:r>
+      <w:r>
+        <w:rPr>
+          <w:color w:val="FF0000"/>
+        </w:rPr>
+        <w:t xml:space="preserve"> </w:t>
+      </w:r>
+      <w:r>
+        <w:rPr>
+          <w:rFonts w:ascii="Calibri" w:eastAsia="Times New Roman" w:hAnsi="Calibri" w:cs="Calibri"/>
+          <w:color w:val="FF0000"/>
+        </w:rPr>
+        <w:t>119</w:t>
+      </w:r>
+      <w:r>
+        <w:rPr>
+          <w:rFonts w:ascii="Calibri" w:eastAsia="Times New Roman" w:hAnsi="Calibri" w:cs="Calibri"/>
+          <w:color w:val="FF0000"/>
+        </w:rPr>
+        <w:t xml:space="preserve"> in3</w:t>
+      </w:r>
+    </w:p>
+    <w:p>
+      <w:pPr>
+        <w:rPr>
+          <w:rFonts w:ascii="Calibri" w:eastAsia="Times New Roman" w:hAnsi="Calibri" w:cs="Calibri"/>
+        </w:rPr>
+      </w:pPr>
+    </w:p>
+    <w:p>
+      <w:pPr>
+        <w:rPr>
+          <w:rFonts w:ascii="Calibri" w:eastAsia="Times New Roman" w:hAnsi="Calibri" w:cs="Calibri"/>
+          <w:color w:val="FF0000"/>
+          <w:lang w:val="pt-PT"/>
+        </w:rPr>
+      </w:pPr>
+      <w:r>
+        <w:rPr>
+          <w:color w:val="FF0000"/>
+          <w:lang w:val="pt-PT"/>
+        </w:rPr>
+        <w:t>O que está a vermelho deve estar mal!</w:t>
+      </w:r>
+    </w:p>
     <w:sectPr>
       <w:pgSz w:w="12240" w:h="15840"/>
       <w:pgMar w:top="1440" w:right="1440" w:bottom="1440" w:left="1440" w:header="720" w:footer="720" w:gutter="0"/>

</xml_diff>